<commit_message>
small updates:  - Progress Report  - Fix small FSM transition bug in MAP Advertise  - Add tiff of layout
</commit_message>
<xml_diff>
--- a/doc/BJG-RA progress winter 09.docx
+++ b/doc/BJG-RA progress winter 09.docx
@@ -281,33 +281,156 @@
     </w:p>
     <w:p>
       <w:pPr>
-        <w:rPr>
-          <w:rFonts w:ascii="Book Antiqua" w:hAnsi="Book Antiqua"/>
-          <w:b/>
-          <w:sz w:val="24"/>
-          <w:szCs w:val="24"/>
-          <w:u w:val="single"/>
-        </w:rPr>
-      </w:pPr>
-    </w:p>
-    <w:p>
-      <w:pPr>
-        <w:rPr>
-          <w:rFonts w:ascii="Book Antiqua" w:hAnsi="Book Antiqua"/>
-          <w:b/>
-          <w:sz w:val="24"/>
-          <w:szCs w:val="24"/>
-          <w:u w:val="single"/>
-        </w:rPr>
-      </w:pPr>
-      <w:r>
-        <w:rPr>
-          <w:rFonts w:ascii="Book Antiqua" w:hAnsi="Book Antiqua"/>
-          <w:b/>
-          <w:sz w:val="24"/>
-          <w:szCs w:val="24"/>
-          <w:u w:val="single"/>
-        </w:rPr>
+        <w:pStyle w:val="ListParagraph"/>
+        <w:numPr>
+          <w:ilvl w:val="0"/>
+          <w:numId w:val="15"/>
+        </w:numPr>
+        <w:rPr>
+          <w:rFonts w:ascii="Book Antiqua" w:hAnsi="Book Antiqua"/>
+          <w:b/>
+          <w:sz w:val="24"/>
+          <w:szCs w:val="24"/>
+          <w:u w:val="single"/>
+        </w:rPr>
+      </w:pPr>
+      <w:r>
+        <w:rPr>
+          <w:rFonts w:ascii="Book Antiqua" w:hAnsi="Book Antiqua"/>
+          <w:sz w:val="24"/>
+          <w:szCs w:val="24"/>
+        </w:rPr>
+        <w:t>Added proper registration with ip_dispatch so packets are recognized.</w:t>
+      </w:r>
+    </w:p>
+    <w:p>
+      <w:pPr>
+        <w:pStyle w:val="ListParagraph"/>
+        <w:numPr>
+          <w:ilvl w:val="0"/>
+          <w:numId w:val="15"/>
+        </w:numPr>
+        <w:rPr>
+          <w:rFonts w:ascii="Book Antiqua" w:hAnsi="Book Antiqua"/>
+          <w:b/>
+          <w:sz w:val="24"/>
+          <w:szCs w:val="24"/>
+          <w:u w:val="single"/>
+        </w:rPr>
+      </w:pPr>
+      <w:r>
+        <w:rPr>
+          <w:rFonts w:ascii="Book Antiqua" w:hAnsi="Book Antiqua"/>
+          <w:sz w:val="24"/>
+          <w:szCs w:val="24"/>
+        </w:rPr>
+        <w:t>AD packets getting clobbered by ip_dispatch, currently looking into it.</w:t>
+      </w:r>
+    </w:p>
+    <w:p>
+      <w:pPr>
+        <w:rPr>
+          <w:rFonts w:ascii="Book Antiqua" w:hAnsi="Book Antiqua"/>
+          <w:b/>
+          <w:sz w:val="24"/>
+          <w:szCs w:val="24"/>
+          <w:u w:val="single"/>
+        </w:rPr>
+      </w:pPr>
+    </w:p>
+    <w:p>
+      <w:pPr>
+        <w:jc w:val="center"/>
+        <w:rPr>
+          <w:rFonts w:ascii="Book Antiqua" w:hAnsi="Book Antiqua"/>
+          <w:b/>
+          <w:sz w:val="24"/>
+          <w:szCs w:val="24"/>
+          <w:u w:val="single"/>
+        </w:rPr>
+      </w:pPr>
+      <w:r>
+        <w:rPr>
+          <w:rFonts w:ascii="Book Antiqua" w:hAnsi="Book Antiqua"/>
+          <w:b/>
+          <w:noProof/>
+          <w:sz w:val="24"/>
+          <w:szCs w:val="24"/>
+          <w:u w:val="single"/>
+        </w:rPr>
+        <w:drawing>
+          <wp:inline distT="0" distB="0" distL="0" distR="0">
+            <wp:extent cx="5075464" cy="4928260"/>
+            <wp:effectExtent l="19050" t="19050" r="10886" b="24740"/>
+            <wp:docPr id="3" name="Picture 2" descr="sim.tif"/>
+            <wp:cNvGraphicFramePr>
+              <a:graphicFrameLocks xmlns:a="http://schemas.openxmlformats.org/drawingml/2006/main"/>
+            </wp:cNvGraphicFramePr>
+            <a:graphic xmlns:a="http://schemas.openxmlformats.org/drawingml/2006/main">
+              <a:graphicData uri="http://schemas.openxmlformats.org/drawingml/2006/picture">
+                <pic:pic xmlns:pic="http://schemas.openxmlformats.org/drawingml/2006/picture">
+                  <pic:nvPicPr>
+                    <pic:cNvPr id="0" name="sim.tif"/>
+                    <pic:cNvPicPr/>
+                  </pic:nvPicPr>
+                  <pic:blipFill>
+                    <a:blip r:embed="rId8"/>
+                    <a:srcRect l="12296" t="21036" r="12296" b="8606"/>
+                    <a:stretch>
+                      <a:fillRect/>
+                    </a:stretch>
+                  </pic:blipFill>
+                  <pic:spPr>
+                    <a:xfrm>
+                      <a:off x="0" y="0"/>
+                      <a:ext cx="5065472" cy="4918558"/>
+                    </a:xfrm>
+                    <a:prstGeom prst="rect">
+                      <a:avLst/>
+                    </a:prstGeom>
+                    <a:ln>
+                      <a:solidFill>
+                        <a:schemeClr val="tx1"/>
+                      </a:solidFill>
+                    </a:ln>
+                  </pic:spPr>
+                </pic:pic>
+              </a:graphicData>
+            </a:graphic>
+          </wp:inline>
+        </w:drawing>
+      </w:r>
+    </w:p>
+    <w:p>
+      <w:pPr>
+        <w:rPr>
+          <w:rFonts w:ascii="Book Antiqua" w:hAnsi="Book Antiqua"/>
+          <w:b/>
+          <w:sz w:val="24"/>
+          <w:szCs w:val="24"/>
+          <w:u w:val="single"/>
+        </w:rPr>
+      </w:pPr>
+    </w:p>
+    <w:p>
+      <w:pPr>
+        <w:rPr>
+          <w:rFonts w:ascii="Book Antiqua" w:hAnsi="Book Antiqua"/>
+          <w:b/>
+          <w:sz w:val="24"/>
+          <w:szCs w:val="24"/>
+          <w:u w:val="single"/>
+        </w:rPr>
+      </w:pPr>
+      <w:r>
+        <w:rPr>
+          <w:rFonts w:ascii="Book Antiqua" w:hAnsi="Book Antiqua"/>
+          <w:b/>
+          <w:sz w:val="24"/>
+          <w:szCs w:val="24"/>
+          <w:u w:val="single"/>
+        </w:rPr>
+        <w:lastRenderedPageBreak/>
         <w:t>Progress until 2/01/2010</w:t>
       </w:r>
     </w:p>
@@ -406,7 +529,7 @@
                     <pic:cNvPicPr/>
                   </pic:nvPicPr>
                   <pic:blipFill>
-                    <a:blip r:embed="rId8"/>
+                    <a:blip r:embed="rId9"/>
                     <a:stretch>
                       <a:fillRect/>
                     </a:stretch>
@@ -667,7 +790,6 @@
           <w:sz w:val="24"/>
           <w:szCs w:val="24"/>
         </w:rPr>
-        <w:lastRenderedPageBreak/>
         <w:t>The rest of the week was spent documenting and cleaning up my code so that Qin Bin Chen could leverage my work so far.</w:t>
       </w:r>
       <w:r>
@@ -730,7 +852,7 @@
         </w:rPr>
         <w:t xml:space="preserve"> </w:t>
       </w:r>
-      <w:hyperlink r:id="rId9" w:tgtFrame="_blank" w:history="1">
+      <w:hyperlink r:id="rId10" w:tgtFrame="_blank" w:history="1">
         <w:r>
           <w:rPr>
             <w:rStyle w:val="Hyperlink"/>
@@ -822,7 +944,16 @@
           <w:sz w:val="24"/>
           <w:szCs w:val="24"/>
         </w:rPr>
-        <w:t xml:space="preserve">”. Once this piece comes together I am hoping with some debugging that the implementation will be complete and we can start running numbers. </w:t>
+        <w:t xml:space="preserve">”. Once this piece comes </w:t>
+      </w:r>
+      <w:r>
+        <w:rPr>
+          <w:rFonts w:ascii="Book Antiqua" w:hAnsi="Book Antiqua"/>
+          <w:sz w:val="24"/>
+          <w:szCs w:val="24"/>
+        </w:rPr>
+        <w:lastRenderedPageBreak/>
+        <w:t xml:space="preserve">together I am hoping with some debugging that the implementation will be complete and we can start running numbers. </w:t>
       </w:r>
     </w:p>
     <w:p>
@@ -1256,7 +1387,7 @@
                     <pic:cNvPicPr/>
                   </pic:nvPicPr>
                   <pic:blipFill>
-                    <a:blip r:embed="rId10"/>
+                    <a:blip r:embed="rId11"/>
                     <a:stretch>
                       <a:fillRect/>
                     </a:stretch>
@@ -1304,7 +1435,7 @@
                     <pic:cNvPicPr/>
                   </pic:nvPicPr>
                   <pic:blipFill>
-                    <a:blip r:embed="rId11"/>
+                    <a:blip r:embed="rId12"/>
                     <a:stretch>
                       <a:fillRect/>
                     </a:stretch>
@@ -1399,7 +1530,7 @@
                     <pic:cNvPicPr/>
                   </pic:nvPicPr>
                   <pic:blipFill>
-                    <a:blip r:embed="rId12"/>
+                    <a:blip r:embed="rId13"/>
                     <a:stretch>
                       <a:fillRect/>
                     </a:stretch>
@@ -1499,7 +1630,7 @@
                     <pic:cNvPicPr/>
                   </pic:nvPicPr>
                   <pic:blipFill>
-                    <a:blip r:embed="rId13"/>
+                    <a:blip r:embed="rId14"/>
                     <a:stretch>
                       <a:fillRect/>
                     </a:stretch>
@@ -2149,7 +2280,7 @@
       </w:pPr>
     </w:p>
     <w:sectPr>
-      <w:headerReference w:type="default" r:id="rId14"/>
+      <w:headerReference w:type="default" r:id="rId15"/>
       <w:pgSz w:w="12240" w:h="15840"/>
       <w:pgMar w:top="1440" w:right="1440" w:bottom="1440" w:left="1440" w:header="720" w:footer="720" w:gutter="0"/>
       <w:cols w:space="720"/>
@@ -2259,10 +2390,10 @@
                 <v:path o:extrusionok="f" gradientshapeok="t" o:connecttype="rect"/>
                 <o:lock v:ext="edit" aspectratio="t"/>
               </v:shapetype>
-              <v:shape id="_x0000_i1025" type="#_x0000_t75" style="width:71.05pt;height:20.55pt" o:ole="" fillcolor="window">
+              <v:shape id="_x0000_i1025" type="#_x0000_t75" style="width:70.95pt;height:20.4pt" o:ole="" fillcolor="window">
                 <v:imagedata r:id="rId1" o:title=""/>
               </v:shape>
-              <o:OLEObject Type="Embed" ProgID="Word.Picture.8" ShapeID="_x0000_i1025" DrawAspect="Content" ObjectID="_1327436307" r:id="rId2"/>
+              <o:OLEObject Type="Embed" ProgID="Word.Picture.8" ShapeID="_x0000_i1025" DrawAspect="Content" ObjectID="_1327730732" r:id="rId2"/>
             </w:object>
           </w:r>
         </w:p>
@@ -4723,7 +4854,7 @@
 </file>
 
 <file path=customXml/itemProps1.xml><?xml version="1.0" encoding="utf-8"?>
-<ds:datastoreItem xmlns:ds="http://schemas.openxmlformats.org/officeDocument/2006/customXml" ds:itemID="{4079DBDD-D091-462D-95BB-433CF313CF3F}">
+<ds:datastoreItem xmlns:ds="http://schemas.openxmlformats.org/officeDocument/2006/customXml" ds:itemID="{8C15EDE0-568C-4EC0-B8E0-CFC229FEB609}">
   <ds:schemaRefs>
     <ds:schemaRef ds:uri="http://schemas.openxmlformats.org/officeDocument/2006/bibliography"/>
   </ds:schemaRefs>

</xml_diff>